<commit_message>
working build with new directotry system
</commit_message>
<xml_diff>
--- a/Reference/ToDo.docx
+++ b/Reference/ToDo.docx
@@ -11,7 +11,7 @@
         </w:numPr>
       </w:pPr>
       <w:r>
-        <w:t>Add Checkboxes to the directory explorer for each folder (save the checkbox status), no longer use the selected directory</w:t>
+        <w:t>Add Cue Point Saving, hold 1 second to set at the current point, 3 seconds to remove cue for any key, handle key event. Save, Load, and Reset the cue points bound to buttons, but the actual cue points are saved to the sample</w:t>
       </w:r>
     </w:p>
     <w:p>
@@ -23,7 +23,31 @@
         </w:numPr>
       </w:pPr>
       <w:r>
-        <w:t>Add Cue Point Saving, hold 1 second to set at the current point, 3 seconds to remove cue for any key, handle key event. Save, Load, and Reset the cue points bound to buttons, but the actual cue points are saved to the sample</w:t>
+        <w:t>Cue Points:</w:t>
+      </w:r>
+    </w:p>
+    <w:p>
+      <w:pPr>
+        <w:pStyle w:val="ListParagraph"/>
+        <w:numPr>
+          <w:ilvl w:val="1"/>
+          <w:numId w:val="1"/>
+        </w:numPr>
+      </w:pPr>
+      <w:r>
+        <w:t>Save Cue Points on the Sample</w:t>
+      </w:r>
+    </w:p>
+    <w:p>
+      <w:pPr>
+        <w:pStyle w:val="ListParagraph"/>
+        <w:numPr>
+          <w:ilvl w:val="1"/>
+          <w:numId w:val="1"/>
+        </w:numPr>
+      </w:pPr>
+      <w:r>
+        <w:t>The Cue Point Keyboard Button Configuration is saved by user action exclusively, does not save on close.</w:t>
       </w:r>
     </w:p>
     <w:p>
@@ -35,7 +59,19 @@
         </w:numPr>
       </w:pPr>
       <w:r>
-        <w:t>Cue Points:</w:t>
+        <w:t>Add Audio Player Box with controls, time bar</w:t>
+      </w:r>
+    </w:p>
+    <w:p>
+      <w:pPr>
+        <w:pStyle w:val="ListParagraph"/>
+        <w:numPr>
+          <w:ilvl w:val="0"/>
+          <w:numId w:val="1"/>
+        </w:numPr>
+      </w:pPr>
+      <w:r>
+        <w:t xml:space="preserve">Add Extended Sample Editor, with advanced editing of cue points, view all tags, ect. </w:t>
       </w:r>
     </w:p>
     <w:p>
@@ -47,7 +83,19 @@
         </w:numPr>
       </w:pPr>
       <w:r>
-        <w:t>Save Cue Points on the Sample</w:t>
+        <w:t>Possibly take up space with the audioplayer, but the selected sample in the extended editor does not need to be the one that was just playing</w:t>
+      </w:r>
+    </w:p>
+    <w:p>
+      <w:pPr>
+        <w:pStyle w:val="ListParagraph"/>
+        <w:numPr>
+          <w:ilvl w:val="0"/>
+          <w:numId w:val="1"/>
+        </w:numPr>
+      </w:pPr>
+      <w:r>
+        <w:t>Add Sample Notes with the Information I Circle that can be hovered over to show any inputted info</w:t>
       </w:r>
     </w:p>
     <w:p>
@@ -59,7 +107,19 @@
         </w:numPr>
       </w:pPr>
       <w:r>
-        <w:t>The Cue Point Keyboard Button Configuration is saved by user action exclusively, does not save on close.</w:t>
+        <w:t>Only Show the Circle I if anything was inputted by user</w:t>
+      </w:r>
+    </w:p>
+    <w:p>
+      <w:pPr>
+        <w:pStyle w:val="ListParagraph"/>
+        <w:numPr>
+          <w:ilvl w:val="1"/>
+          <w:numId w:val="1"/>
+        </w:numPr>
+      </w:pPr>
+      <w:r>
+        <w:t>Edit the note in the extended editor</w:t>
       </w:r>
     </w:p>
     <w:p>
@@ -71,7 +131,7 @@
         </w:numPr>
       </w:pPr>
       <w:r>
-        <w:t>Add Audio Player Box with controls, time bar</w:t>
+        <w:t>Add Window Option to allow showing/hiding select windows</w:t>
       </w:r>
     </w:p>
     <w:p>
@@ -83,7 +143,7 @@
         </w:numPr>
       </w:pPr>
       <w:r>
-        <w:t xml:space="preserve">Add Extended Sample Editor, with advanced editing of cue points, view all tags, ect. </w:t>
+        <w:t>Add Exit Warning</w:t>
       </w:r>
     </w:p>
     <w:p>
@@ -95,82 +155,61 @@
         </w:numPr>
       </w:pPr>
       <w:r>
-        <w:t>Possibly take up space with the audioplayer, but the selected sample in the extended editor does not need to be the one that was just playing</w:t>
+        <w:t>All Cue Points will be unbound, are you sure you want to quit?</w:t>
+      </w:r>
+    </w:p>
+    <w:p>
+      <w:pPr>
+        <w:pStyle w:val="ListParagraph"/>
+        <w:numPr>
+          <w:ilvl w:val="0"/>
+          <w:numId w:val="1"/>
+        </w:numPr>
+      </w:pPr>
+      <w:r>
+        <w:t>Add small effect changes</w:t>
+      </w:r>
+    </w:p>
+    <w:p>
+      <w:pPr>
+        <w:pStyle w:val="ListParagraph"/>
+        <w:numPr>
+          <w:ilvl w:val="1"/>
+          <w:numId w:val="1"/>
+        </w:numPr>
+      </w:pPr>
+      <w:r>
+        <w:t>Audio Playback Speed</w:t>
+      </w:r>
+    </w:p>
+    <w:p>
+      <w:pPr>
+        <w:pStyle w:val="ListParagraph"/>
+        <w:numPr>
+          <w:ilvl w:val="1"/>
+          <w:numId w:val="1"/>
+        </w:numPr>
+      </w:pPr>
+      <w:r>
+        <w:t>Filters?</w:t>
+      </w:r>
+    </w:p>
+    <w:p>
+      <w:pPr>
+        <w:pStyle w:val="ListParagraph"/>
+        <w:numPr>
+          <w:ilvl w:val="0"/>
+          <w:numId w:val="1"/>
+        </w:numPr>
+      </w:pPr>
+      <w:r>
+        <w:t>Ableton Sync?</w:t>
+      </w:r>
+      <w:r>
+        <w:t xml:space="preserve"> (VST probably)</w:t>
       </w:r>
       <w:bookmarkStart w:id="0" w:name="_GoBack"/>
       <w:bookmarkEnd w:id="0"/>
-    </w:p>
-    <w:p>
-      <w:pPr>
-        <w:pStyle w:val="ListParagraph"/>
-        <w:numPr>
-          <w:ilvl w:val="0"/>
-          <w:numId w:val="1"/>
-        </w:numPr>
-      </w:pPr>
-      <w:r>
-        <w:t>Add Sample Notes with the Information I Circle that can be hovered over to show any inputted info</w:t>
-      </w:r>
-    </w:p>
-    <w:p>
-      <w:pPr>
-        <w:pStyle w:val="ListParagraph"/>
-        <w:numPr>
-          <w:ilvl w:val="1"/>
-          <w:numId w:val="1"/>
-        </w:numPr>
-      </w:pPr>
-      <w:r>
-        <w:t>Only Show the Circle I if anything was inputted by user</w:t>
-      </w:r>
-    </w:p>
-    <w:p>
-      <w:pPr>
-        <w:pStyle w:val="ListParagraph"/>
-        <w:numPr>
-          <w:ilvl w:val="1"/>
-          <w:numId w:val="1"/>
-        </w:numPr>
-      </w:pPr>
-      <w:r>
-        <w:t>Edit the note in the extended editor</w:t>
-      </w:r>
-    </w:p>
-    <w:p>
-      <w:pPr>
-        <w:pStyle w:val="ListParagraph"/>
-        <w:numPr>
-          <w:ilvl w:val="0"/>
-          <w:numId w:val="1"/>
-        </w:numPr>
-      </w:pPr>
-      <w:r>
-        <w:t>Add Window Option to allow showing/hiding select windows</w:t>
-      </w:r>
-    </w:p>
-    <w:p>
-      <w:pPr>
-        <w:pStyle w:val="ListParagraph"/>
-        <w:numPr>
-          <w:ilvl w:val="0"/>
-          <w:numId w:val="1"/>
-        </w:numPr>
-      </w:pPr>
-      <w:r>
-        <w:t>Add Exit Warning</w:t>
-      </w:r>
-    </w:p>
-    <w:p>
-      <w:pPr>
-        <w:pStyle w:val="ListParagraph"/>
-        <w:numPr>
-          <w:ilvl w:val="1"/>
-          <w:numId w:val="1"/>
-        </w:numPr>
-      </w:pPr>
-      <w:r>
-        <w:t>All Cue Points will be unbound, are you sure you want to quit?</w:t>
-      </w:r>
     </w:p>
     <w:p/>
     <w:sectPr>
@@ -426,6 +465,7 @@
     <w:lsdException w:name="HTML Sample" w:semiHidden="1" w:unhideWhenUsed="1"/>
     <w:lsdException w:name="HTML Typewriter" w:semiHidden="1" w:unhideWhenUsed="1"/>
     <w:lsdException w:name="HTML Variable" w:semiHidden="1" w:unhideWhenUsed="1"/>
+    <w:lsdException w:name="Normal Table" w:semiHidden="1" w:unhideWhenUsed="1"/>
     <w:lsdException w:name="annotation subject" w:semiHidden="1" w:unhideWhenUsed="1"/>
     <w:lsdException w:name="No List" w:semiHidden="1" w:unhideWhenUsed="1"/>
     <w:lsdException w:name="Outline List 1" w:semiHidden="1" w:unhideWhenUsed="1"/>
@@ -472,8 +512,10 @@
     <w:lsdException w:name="Table Subtle 2" w:semiHidden="1" w:unhideWhenUsed="1"/>
     <w:lsdException w:name="Table Web 1" w:semiHidden="1" w:unhideWhenUsed="1"/>
     <w:lsdException w:name="Table Web 2" w:semiHidden="1" w:unhideWhenUsed="1"/>
+    <w:lsdException w:name="Table Web 3" w:semiHidden="1" w:unhideWhenUsed="1"/>
     <w:lsdException w:name="Balloon Text" w:semiHidden="1" w:unhideWhenUsed="1"/>
     <w:lsdException w:name="Table Grid" w:uiPriority="39"/>
+    <w:lsdException w:name="Table Theme" w:semiHidden="1" w:unhideWhenUsed="1"/>
     <w:lsdException w:name="Placeholder Text" w:semiHidden="1"/>
     <w:lsdException w:name="No Spacing" w:uiPriority="1" w:qFormat="1"/>
     <w:lsdException w:name="Light Shading" w:uiPriority="60"/>

</xml_diff>